<commit_message>
Added valve and routing SCAD code
</commit_message>
<xml_diff>
--- a/docs/StandardComponentDocument.docx
+++ b/docs/StandardComponentDocument.docx
@@ -1,12 +1,10 @@
 
 <file path=word/document.xml><?xml version="1.0" encoding="utf-8"?>
-<w:document xmlns:o="urn:schemas-microsoft-com:office:office" xmlns:r="http://schemas.openxmlformats.org/officeDocument/2006/relationships" xmlns:v="urn:schemas-microsoft-com:vml" xmlns:w="http://schemas.openxmlformats.org/wordprocessingml/2006/main" xmlns:w10="urn:schemas-microsoft-com:office:word" xmlns:wp="http://schemas.openxmlformats.org/drawingml/2006/wordprocessingDrawing" xmlns:wps="http://schemas.microsoft.com/office/word/2010/wordprocessingShape" xmlns:wpg="http://schemas.microsoft.com/office/word/2010/wordprocessingGroup" xmlns:mc="http://schemas.openxmlformats.org/markup-compatibility/2006" xmlns:wp14="http://schemas.microsoft.com/office/word/2010/wordprocessingDrawing" xmlns:w14="http://schemas.microsoft.com/office/word/2010/wordml" mc:Ignorable="w14 wp14">
+<w:document xmlns:wpc="http://schemas.microsoft.com/office/word/2010/wordprocessingCanvas" xmlns:cx="http://schemas.microsoft.com/office/drawing/2014/chartex" xmlns:cx1="http://schemas.microsoft.com/office/drawing/2015/9/8/chartex" xmlns:cx2="http://schemas.microsoft.com/office/drawing/2015/10/21/chartex" xmlns:cx3="http://schemas.microsoft.com/office/drawing/2016/5/9/chartex" xmlns:cx4="http://schemas.microsoft.com/office/drawing/2016/5/10/chartex" xmlns:cx5="http://schemas.microsoft.com/office/drawing/2016/5/11/chartex" xmlns:cx6="http://schemas.microsoft.com/office/drawing/2016/5/12/chartex" xmlns:cx7="http://schemas.microsoft.com/office/drawing/2016/5/13/chartex" xmlns:cx8="http://schemas.microsoft.com/office/drawing/2016/5/14/chartex" xmlns:mc="http://schemas.openxmlformats.org/markup-compatibility/2006" xmlns:aink="http://schemas.microsoft.com/office/drawing/2016/ink" xmlns:am3d="http://schemas.microsoft.com/office/drawing/2017/model3d" xmlns:o="urn:schemas-microsoft-com:office:office" xmlns:r="http://schemas.openxmlformats.org/officeDocument/2006/relationships" xmlns:m="http://schemas.openxmlformats.org/officeDocument/2006/math" xmlns:v="urn:schemas-microsoft-com:vml" xmlns:wp14="http://schemas.microsoft.com/office/word/2010/wordprocessingDrawing" xmlns:wp="http://schemas.openxmlformats.org/drawingml/2006/wordprocessingDrawing" xmlns:w10="urn:schemas-microsoft-com:office:word" xmlns:w="http://schemas.openxmlformats.org/wordprocessingml/2006/main" xmlns:w14="http://schemas.microsoft.com/office/word/2010/wordml" xmlns:w15="http://schemas.microsoft.com/office/word/2012/wordml" xmlns:w16cex="http://schemas.microsoft.com/office/word/2018/wordml/cex" xmlns:w16cid="http://schemas.microsoft.com/office/word/2016/wordml/cid" xmlns:w16="http://schemas.microsoft.com/office/word/2018/wordml" xmlns:w16sdtdh="http://schemas.microsoft.com/office/word/2020/wordml/sdtdatahash" xmlns:w16se="http://schemas.microsoft.com/office/word/2015/wordml/symex" xmlns:wpg="http://schemas.microsoft.com/office/word/2010/wordprocessingGroup" xmlns:wpi="http://schemas.microsoft.com/office/word/2010/wordprocessingInk" xmlns:wne="http://schemas.microsoft.com/office/word/2006/wordml" xmlns:wps="http://schemas.microsoft.com/office/word/2010/wordprocessingShape" mc:Ignorable="w14 w15 w16se w16cid w16 w16cex w16sdtdh wp14">
   <w:body>
     <w:p>
       <w:pPr>
-        <w:pStyle w:val="Normal"/>
-        <w:rPr>
-          <w:b/>
+        <w:rPr>
           <w:b/>
           <w:bCs/>
           <w:sz w:val="28"/>
@@ -23,23 +21,12 @@
         <w:t>Standard Component Document</w:t>
       </w:r>
     </w:p>
-    <w:p>
-      <w:pPr>
-        <w:pStyle w:val="Normal"/>
-        <w:rPr/>
-      </w:pPr>
-      <w:r>
-        <w:rPr/>
-      </w:r>
-    </w:p>
-    <w:p>
-      <w:pPr>
-        <w:pStyle w:val="Normal"/>
-        <w:rPr>
-          <w:b/>
-          <w:b/>
-          <w:bCs/>
-          <w:i/>
+    <w:p/>
+    <w:p>
+      <w:pPr>
+        <w:rPr>
+          <w:b/>
+          <w:bCs/>
           <w:i/>
           <w:iCs/>
           <w:sz w:val="24"/>
@@ -59,33 +46,21 @@
       </w:r>
     </w:p>
     <w:p>
-      <w:pPr>
-        <w:pStyle w:val="Normal"/>
-        <w:rPr/>
-      </w:pPr>
-      <w:r>
-        <w:rPr/>
+      <w:r>
         <w:t>A brief that describes the component and how it is used in microfluidics. Can be a couple sentences.</w:t>
       </w:r>
     </w:p>
     <w:p>
       <w:pPr>
         <w:pStyle w:val="ListParagraph"/>
-        <w:ind w:left="1440" w:hanging="0"/>
-        <w:rPr/>
-      </w:pPr>
-      <w:r>
-        <w:rPr/>
-      </w:r>
-    </w:p>
-    <w:p>
-      <w:pPr>
-        <w:pStyle w:val="Normal"/>
-        <w:rPr>
-          <w:b/>
-          <w:b/>
-          <w:bCs/>
-          <w:i/>
+        <w:ind w:left="1440"/>
+      </w:pPr>
+    </w:p>
+    <w:p>
+      <w:pPr>
+        <w:rPr>
+          <w:b/>
+          <w:bCs/>
           <w:i/>
           <w:iCs/>
           <w:sz w:val="24"/>
@@ -106,33 +81,24 @@
     </w:p>
     <w:p>
       <w:pPr>
-        <w:pStyle w:val="Normal"/>
-        <w:rPr>
-          <w:sz w:val="24"/>
-          <w:szCs w:val="24"/>
-        </w:rPr>
-      </w:pPr>
-      <w:r>
-        <w:rPr>
-          <w:sz w:val="24"/>
-          <w:szCs w:val="24"/>
-        </w:rPr>
-      </w:r>
-    </w:p>
-    <w:p>
-      <w:pPr>
-        <w:pStyle w:val="Normal"/>
-        <w:rPr>
-          <w:b/>
-          <w:b/>
-          <w:bCs/>
-          <w:i/>
-          <w:i/>
-          <w:iCs/>
-          <w:sz w:val="24"/>
-          <w:szCs w:val="24"/>
-        </w:rPr>
-      </w:pPr>
+        <w:rPr>
+          <w:sz w:val="24"/>
+          <w:szCs w:val="24"/>
+        </w:rPr>
+      </w:pPr>
+    </w:p>
+    <w:p>
+      <w:pPr>
+        <w:rPr>
+          <w:b/>
+          <w:bCs/>
+          <w:i/>
+          <w:iCs/>
+          <w:sz w:val="24"/>
+          <w:szCs w:val="24"/>
+        </w:rPr>
+      </w:pPr>
+      <w:commentRangeStart w:id="0"/>
       <w:r>
         <w:rPr>
           <w:b/>
@@ -144,17 +110,24 @@
         </w:rPr>
         <w:t>List Input and Output nodes</w:t>
       </w:r>
-    </w:p>
-    <w:p>
-      <w:pPr>
-        <w:pStyle w:val="Normal"/>
-        <w:keepNext w:val="true"/>
-        <w:rPr/>
-      </w:pPr>
-      <w:r>
-        <w:rPr/>
+      <w:commentRangeEnd w:id="0"/>
+      <w:r>
+        <w:rPr>
+          <w:rStyle w:val="CommentReference"/>
+        </w:rPr>
+        <w:commentReference w:id="0"/>
+      </w:r>
+    </w:p>
+    <w:p>
+      <w:pPr>
+        <w:keepNext/>
+      </w:pPr>
+      <w:r>
+        <w:rPr>
+          <w:noProof/>
+        </w:rPr>
         <w:drawing>
-          <wp:inline distT="0" distB="0" distL="0" distR="0">
+          <wp:inline distT="0" distB="0" distL="0" distR="0" wp14:anchorId="641C87A0" wp14:editId="358BE40F">
             <wp:extent cx="2643505" cy="1828800"/>
             <wp:effectExtent l="0" t="0" r="0" b="0"/>
             <wp:docPr id="1" name="Picture 9" descr="Chart, diagram, box and whisker chart&#10;&#10;Description automatically generated"/>
@@ -171,8 +144,8 @@
                     </pic:cNvPicPr>
                   </pic:nvPicPr>
                   <pic:blipFill>
-                    <a:blip r:embed="rId2"/>
-                    <a:srcRect l="0" t="0" r="9282" b="0"/>
+                    <a:blip r:embed="rId8"/>
+                    <a:srcRect r="9282"/>
                     <a:stretch>
                       <a:fillRect/>
                     </a:stretch>
@@ -195,84 +168,65 @@
     </w:p>
     <w:p>
       <w:pPr>
-        <w:pStyle w:val="Caption1"/>
-        <w:rPr/>
-      </w:pPr>
-      <w:r>
-        <w:rPr/>
+        <w:pStyle w:val="Caption"/>
+      </w:pPr>
+      <w:r>
         <w:t xml:space="preserve">Figure </w:t>
       </w:r>
       <w:r>
-        <w:rPr/>
         <w:fldChar w:fldCharType="begin"/>
       </w:r>
       <w:r>
-        <w:rPr/>
-        <w:instrText> SEQ Figure \* ARABIC </w:instrText>
-      </w:r>
-      <w:r>
-        <w:rPr/>
+        <w:instrText>SEQ Figure \* ARABIC</w:instrText>
+      </w:r>
+      <w:r>
         <w:fldChar w:fldCharType="separate"/>
       </w:r>
       <w:r>
-        <w:rPr/>
         <w:t>1</w:t>
       </w:r>
       <w:r>
-        <w:rPr/>
         <w:fldChar w:fldCharType="end"/>
       </w:r>
       <w:r>
-        <w:rPr/>
-        <w:t>: Example mixer diagram</w:t>
-      </w:r>
-    </w:p>
-    <w:p>
-      <w:pPr>
-        <w:pStyle w:val="Normal"/>
-        <w:rPr/>
-      </w:pPr>
-      <w:r>
-        <w:rPr/>
-        <w:commentReference w:id="0"/>
-      </w:r>
-      <w:r>
-        <w:rPr/>
-        <w:t>mixer_example</w:t>
-      </w:r>
-      <w:r>
-        <w:rPr/>
-        <w:t>({P} [type] fluid input 1, (P) [type] fluid input 2, (V) [type] chemical 1 input, (V) [type] chemical 2 input, {P} [</w:t>
-      </w:r>
-      <w:bookmarkStart w:id="0" w:name="_Hlk85703273"/>
-      <w:r>
-        <w:rPr/>
+        <w:t xml:space="preserve">: Example </w:t>
+      </w:r>
+      <w:r>
+        <w:t>mixer diagram</w:t>
+      </w:r>
+    </w:p>
+    <w:p>
+      <w:r>
+        <w:t>mixer_example({P} [type] fluid input 1, (P) [type] fluid input 2, (V) [type] chemical 1 input, (V) [type] chemical 2 input, {P} [</w:t>
+      </w:r>
+      <w:bookmarkStart w:id="1" w:name="_Hlk85703273"/>
+      <w:r>
         <w:t>type</w:t>
       </w:r>
-      <w:bookmarkEnd w:id="0"/>
-      <w:r>
-        <w:rPr/>
+      <w:bookmarkEnd w:id="1"/>
+      <w:r>
         <w:t>] fluid output, {V} [type] Chemical 1 output, {V} [type] Chemical 2 output)</w:t>
       </w:r>
     </w:p>
     <w:p>
-      <w:pPr>
-        <w:pStyle w:val="Normal"/>
-        <w:rPr/>
-      </w:pPr>
-      <w:r>
-        <w:rPr/>
-        <w:t>This section will describe the individual connecting nodes of the component. The descriptions show be brief and should not contain any equations but describe the how the “signal” is changed from input to output. As well as any other information about the interaction of the nodes. We will need to describe whither the nodes are physical channels or are virtual nodes that contain information on the fluid, such as viscosity, chemical concentrations. This will need to additionally contain what type of information will be carried by the node (It would be bad to connect a node that contains chemical concentration to a fluid flow node). This will be paired with a diagram like above to visualize how the nodes are connected.</w:t>
-      </w:r>
-    </w:p>
-    <w:p>
-      <w:pPr>
-        <w:pStyle w:val="Normal"/>
-        <w:rPr>
-          <w:b/>
-          <w:b/>
-          <w:bCs/>
-          <w:i/>
+      <w:r>
+        <w:t>This section will describe the</w:t>
+      </w:r>
+      <w:r>
+        <w:t xml:space="preserve"> individual connecting nodes of the component. The descriptions show be brief and should not contain any equations but describe the how the “signal” is changed from input to output. As well as any other information about the interaction of the nodes. We wi</w:t>
+      </w:r>
+      <w:r>
+        <w:t xml:space="preserve">ll need to describe whither the nodes are physical channels or are virtual nodes that contain information on the fluid, such as viscosity, chemical concentrations. This will need to additionally contain what type of information will be carried by the node </w:t>
+      </w:r>
+      <w:r>
+        <w:t>(It would be bad to connect a node that contains chemical concentration to a fluid flow node). This will be paired with a diagram like above to visualize how the nodes are connected.</w:t>
+      </w:r>
+    </w:p>
+    <w:p>
+      <w:pPr>
+        <w:rPr>
+          <w:b/>
+          <w:bCs/>
           <w:i/>
           <w:iCs/>
           <w:sz w:val="24"/>
@@ -293,7 +247,6 @@
     </w:p>
     <w:p>
       <w:pPr>
-        <w:pStyle w:val="Normal"/>
         <w:rPr>
           <w:sz w:val="24"/>
           <w:szCs w:val="24"/>
@@ -309,71 +262,52 @@
     </w:p>
     <w:p>
       <w:pPr>
-        <w:pStyle w:val="Normal"/>
-        <w:rPr>
-          <w:b/>
-          <w:b/>
-          <w:bCs/>
-          <w:i/>
-          <w:i/>
-          <w:iCs/>
-          <w:sz w:val="24"/>
-          <w:szCs w:val="24"/>
-        </w:rPr>
-      </w:pPr>
-      <w:r>
-        <w:rPr>
-          <w:b/>
-          <w:bCs/>
-          <w:i/>
-          <w:iCs/>
-          <w:sz w:val="24"/>
-          <w:szCs w:val="24"/>
-        </w:rPr>
-        <w:t>Component Verilog-AMS parameters</w:t>
-      </w:r>
-    </w:p>
-    <w:p>
-      <w:pPr>
-        <w:pStyle w:val="Normal"/>
-        <w:rPr/>
-      </w:pPr>
-      <w:r>
-        <w:rPr/>
-        <w:t>(l | length, w | width, h | height)</w:t>
-      </w:r>
-    </w:p>
-    <w:p>
-      <w:pPr>
-        <w:pStyle w:val="Normal"/>
-        <w:rPr/>
-      </w:pPr>
-      <w:r>
-        <w:rPr/>
-        <w:t xml:space="preserve">This section will describe the what geometric parameters exist for the component, </w:t>
-      </w:r>
-      <w:r>
-        <w:rPr/>
-        <w:t>it will be useful to have an image to accompany each list but not necessary.</w:t>
-      </w:r>
-    </w:p>
-    <w:p>
-      <w:pPr>
-        <w:pStyle w:val="Normal"/>
-        <w:rPr/>
-      </w:pPr>
-      <w:r>
-        <w:rPr/>
-      </w:r>
-    </w:p>
-    <w:p>
-      <w:pPr>
-        <w:pStyle w:val="Normal"/>
-        <w:rPr>
-          <w:b/>
-          <w:b/>
-          <w:bCs/>
-          <w:i/>
+        <w:rPr>
+          <w:b/>
+          <w:bCs/>
+          <w:i/>
+          <w:iCs/>
+          <w:sz w:val="24"/>
+          <w:szCs w:val="24"/>
+        </w:rPr>
+      </w:pPr>
+      <w:r>
+        <w:rPr>
+          <w:b/>
+          <w:bCs/>
+          <w:i/>
+          <w:iCs/>
+          <w:sz w:val="24"/>
+          <w:szCs w:val="24"/>
+        </w:rPr>
+        <w:t>Component Verilog-AMS signature</w:t>
+      </w:r>
+    </w:p>
+    <w:p>
+      <w:r>
+        <w:t>Port1 port2 module_name (L=1.0 | length, W=1.0 | width, h=1.0 | height)</w:t>
+      </w:r>
+    </w:p>
+    <w:p>
+      <w:r>
+        <w:t>This section will describe the what geometric parameters exist for the component, the naming of ports should match the</w:t>
+      </w:r>
+      <w:r>
+        <w:t xml:space="preserve"> image for input and output nodes</w:t>
+      </w:r>
+      <w:r>
+        <w:t>.</w:t>
+      </w:r>
+      <w:r>
+        <w:t xml:space="preserve"> Also list the preset values in the module, these should match the identifiers that are used in the module.</w:t>
+      </w:r>
+    </w:p>
+    <w:p/>
+    <w:p>
+      <w:pPr>
+        <w:rPr>
+          <w:b/>
+          <w:bCs/>
           <w:i/>
           <w:iCs/>
           <w:sz w:val="24"/>
@@ -394,7 +328,6 @@
     </w:p>
     <w:p>
       <w:pPr>
-        <w:pStyle w:val="Normal"/>
         <w:rPr>
           <w:sz w:val="24"/>
           <w:szCs w:val="24"/>
@@ -410,9 +343,7 @@
     </w:p>
     <w:p>
       <w:pPr>
-        <w:pStyle w:val="Normal"/>
-        <w:rPr>
-          <w:b/>
+        <w:rPr>
           <w:b/>
           <w:bCs/>
           <w:sz w:val="24"/>
@@ -431,28 +362,45 @@
     </w:p>
     <w:p>
       <w:pPr>
-        <w:pStyle w:val="Normal"/>
-        <w:rPr>
-          <w:sz w:val="24"/>
-          <w:szCs w:val="24"/>
-        </w:rPr>
-      </w:pPr>
-      <w:r>
-        <w:rPr>
-          <w:sz w:val="24"/>
-          <w:szCs w:val="24"/>
-        </w:rPr>
-        <w:t>Information such as API and other important information that is useful for the user or an engineer trying to implement the module</w:t>
-      </w:r>
-    </w:p>
-    <w:p>
-      <w:pPr>
-        <w:pStyle w:val="Normal"/>
-        <w:rPr>
-          <w:b/>
-          <w:b/>
-          <w:bCs/>
-          <w:i/>
+        <w:rPr>
+          <w:sz w:val="24"/>
+          <w:szCs w:val="24"/>
+        </w:rPr>
+      </w:pPr>
+      <w:r>
+        <w:rPr>
+          <w:sz w:val="24"/>
+          <w:szCs w:val="24"/>
+        </w:rPr>
+        <w:t>Information su</w:t>
+      </w:r>
+      <w:r>
+        <w:rPr>
+          <w:sz w:val="24"/>
+          <w:szCs w:val="24"/>
+        </w:rPr>
+        <w:t>ch as API and other important information that is useful for the user or an engineer trying to implement the module</w:t>
+      </w:r>
+      <w:r>
+        <w:rPr>
+          <w:sz w:val="24"/>
+          <w:szCs w:val="24"/>
+        </w:rPr>
+        <w:t xml:space="preserve">. An image and other information useful for </w:t>
+      </w:r>
+      <w:r>
+        <w:rPr>
+          <w:sz w:val="24"/>
+          <w:szCs w:val="24"/>
+        </w:rPr>
+        <w:t>routing should go here as well.</w:t>
+      </w:r>
+    </w:p>
+    <w:p>
+      <w:pPr>
+        <w:rPr>
+          <w:b/>
+          <w:bCs/>
           <w:i/>
           <w:iCs/>
           <w:sz w:val="24"/>
@@ -473,28 +421,31 @@
     </w:p>
     <w:p>
       <w:pPr>
-        <w:pStyle w:val="Normal"/>
-        <w:rPr>
-          <w:sz w:val="24"/>
-          <w:szCs w:val="24"/>
-        </w:rPr>
-      </w:pPr>
-      <w:r>
-        <w:rPr>
-          <w:sz w:val="24"/>
-          <w:szCs w:val="24"/>
-        </w:rPr>
-        <w:t>This section will contain information of the process that is need to create the component. This will include information on the exposure profile, and how this changes throughout the part, and special post processing steps that need to be done.</w:t>
-      </w:r>
-    </w:p>
-    <w:p>
-      <w:pPr>
-        <w:pStyle w:val="Normal"/>
-        <w:rPr>
-          <w:b/>
-          <w:b/>
-          <w:bCs/>
-          <w:i/>
+        <w:rPr>
+          <w:sz w:val="24"/>
+          <w:szCs w:val="24"/>
+        </w:rPr>
+      </w:pPr>
+      <w:r>
+        <w:rPr>
+          <w:sz w:val="24"/>
+          <w:szCs w:val="24"/>
+        </w:rPr>
+        <w:t>This section will contain information of the process that is need to create the component. This will include infor</w:t>
+      </w:r>
+      <w:r>
+        <w:rPr>
+          <w:sz w:val="24"/>
+          <w:szCs w:val="24"/>
+        </w:rPr>
+        <w:t>mation on the exposure profile, and how this changes throughout the part, and special post processing steps that need to be done.</w:t>
+      </w:r>
+    </w:p>
+    <w:p>
+      <w:pPr>
+        <w:rPr>
+          <w:b/>
+          <w:bCs/>
           <w:i/>
           <w:iCs/>
           <w:sz w:val="24"/>
@@ -515,61 +466,43 @@
     </w:p>
     <w:p>
       <w:pPr>
-        <w:pStyle w:val="Normal"/>
-        <w:rPr>
-          <w:sz w:val="24"/>
-          <w:szCs w:val="24"/>
-        </w:rPr>
-      </w:pPr>
-      <w:r>
-        <w:rPr>
-          <w:sz w:val="24"/>
-          <w:szCs w:val="24"/>
-        </w:rPr>
-        <w:t xml:space="preserve">This will be the complete mathematical description of the geometric parameters with the flow properties, </w:t>
-      </w:r>
-      <w:r>
-        <w:rPr>
-          <w:sz w:val="24"/>
-          <w:szCs w:val="24"/>
-        </w:rPr>
-        <w:t>and any derivations needed.</w:t>
-      </w:r>
-    </w:p>
-    <w:p>
-      <w:pPr>
-        <w:pStyle w:val="Normal"/>
-        <w:rPr>
-          <w:b/>
-          <w:b/>
-          <w:bCs/>
-          <w:i/>
-          <w:i/>
-          <w:iCs/>
-          <w:sz w:val="24"/>
-          <w:szCs w:val="24"/>
-        </w:rPr>
-      </w:pPr>
-      <w:r>
-        <w:rPr>
-          <w:b/>
-          <w:bCs/>
-          <w:i/>
-          <w:iCs/>
-          <w:sz w:val="24"/>
-          <w:szCs w:val="24"/>
-        </w:rPr>
-      </w:r>
-    </w:p>
-    <w:p>
-      <w:pPr>
-        <w:pStyle w:val="Normal"/>
-        <w:spacing w:before="0" w:after="160"/>
-        <w:rPr>
-          <w:b/>
-          <w:b/>
-          <w:bCs/>
-          <w:i/>
+        <w:rPr>
+          <w:sz w:val="24"/>
+          <w:szCs w:val="24"/>
+        </w:rPr>
+      </w:pPr>
+      <w:r>
+        <w:rPr>
+          <w:sz w:val="24"/>
+          <w:szCs w:val="24"/>
+        </w:rPr>
+        <w:t>This will be the complete mathematical description of the geometric parameters with the flow properties, and a</w:t>
+      </w:r>
+      <w:r>
+        <w:rPr>
+          <w:sz w:val="24"/>
+          <w:szCs w:val="24"/>
+        </w:rPr>
+        <w:t>ny derivations needed.</w:t>
+      </w:r>
+    </w:p>
+    <w:p>
+      <w:pPr>
+        <w:rPr>
+          <w:b/>
+          <w:bCs/>
+          <w:i/>
+          <w:iCs/>
+          <w:sz w:val="24"/>
+          <w:szCs w:val="24"/>
+        </w:rPr>
+      </w:pPr>
+    </w:p>
+    <w:p>
+      <w:pPr>
+        <w:rPr>
+          <w:b/>
+          <w:bCs/>
           <w:i/>
           <w:iCs/>
           <w:sz w:val="24"/>
@@ -589,42 +522,69 @@
       </w:r>
     </w:p>
     <w:sectPr>
-      <w:type w:val="nextPage"/>
       <w:pgSz w:w="12240" w:h="15840"/>
-      <w:pgMar w:left="1440" w:right="1440" w:header="0" w:top="1440" w:footer="0" w:bottom="1440" w:gutter="0"/>
-      <w:pgNumType w:fmt="decimal"/>
-      <w:formProt w:val="false"/>
-      <w:textDirection w:val="lrTb"/>
-      <w:docGrid w:type="default" w:linePitch="360" w:charSpace="4096"/>
+      <w:pgMar w:top="1440" w:right="1440" w:bottom="1440" w:left="1440" w:header="0" w:footer="0" w:gutter="0"/>
+      <w:cols w:space="720"/>
+      <w:formProt w:val="0"/>
+      <w:docGrid w:linePitch="360" w:charSpace="4096"/>
     </w:sectPr>
   </w:body>
 </w:document>
 </file>
 
 <file path=word/comments.xml><?xml version="1.0" encoding="utf-8"?>
-<w:comments xmlns:o="urn:schemas-microsoft-com:office:office" xmlns:r="http://schemas.openxmlformats.org/officeDocument/2006/relationships" xmlns:v="urn:schemas-microsoft-com:vml" xmlns:w="http://schemas.openxmlformats.org/wordprocessingml/2006/main" xmlns:w10="urn:schemas-microsoft-com:office:word" xmlns:wp="http://schemas.openxmlformats.org/drawingml/2006/wordprocessingDrawing" xmlns:wps="http://schemas.microsoft.com/office/word/2010/wordprocessingShape" xmlns:wpg="http://schemas.microsoft.com/office/word/2010/wordprocessingGroup" xmlns:mc="http://schemas.openxmlformats.org/markup-compatibility/2006" xmlns:wp14="http://schemas.microsoft.com/office/word/2010/wordprocessingDrawing" xmlns:w14="http://schemas.microsoft.com/office/word/2010/wordml" mc:Ignorable="w14 wp14">
-  <w:comment w:id="0" w:author="Brady Goenner" w:date="2021-10-21T10:09:00Z" w:initials="BG">
-    <w:p>
-      <w:r>
-        <w:rPr>
-          <w:rFonts w:ascii="Liberation Serif" w:hAnsi="Liberation Serif" w:eastAsia="DejaVu Sans" w:cs="Noto Sans Arabic"/>
-          <w:sz w:val="24"/>
-          <w:szCs w:val="24"/>
-          <w:lang w:val="en-US" w:eastAsia="en-US" w:bidi="en-US"/>
-        </w:rPr>
-        <w:t xml:space="preserve">This would be the software signature </w:t>
+<w:comments xmlns:wpc="http://schemas.microsoft.com/office/word/2010/wordprocessingCanvas" xmlns:cx="http://schemas.microsoft.com/office/drawing/2014/chartex" xmlns:cx1="http://schemas.microsoft.com/office/drawing/2015/9/8/chartex" xmlns:cx2="http://schemas.microsoft.com/office/drawing/2015/10/21/chartex" xmlns:cx3="http://schemas.microsoft.com/office/drawing/2016/5/9/chartex" xmlns:cx4="http://schemas.microsoft.com/office/drawing/2016/5/10/chartex" xmlns:cx5="http://schemas.microsoft.com/office/drawing/2016/5/11/chartex" xmlns:cx6="http://schemas.microsoft.com/office/drawing/2016/5/12/chartex" xmlns:cx7="http://schemas.microsoft.com/office/drawing/2016/5/13/chartex" xmlns:cx8="http://schemas.microsoft.com/office/drawing/2016/5/14/chartex" xmlns:mc="http://schemas.openxmlformats.org/markup-compatibility/2006" xmlns:aink="http://schemas.microsoft.com/office/drawing/2016/ink" xmlns:am3d="http://schemas.microsoft.com/office/drawing/2017/model3d" xmlns:o="urn:schemas-microsoft-com:office:office" xmlns:r="http://schemas.openxmlformats.org/officeDocument/2006/relationships" xmlns:m="http://schemas.openxmlformats.org/officeDocument/2006/math" xmlns:v="urn:schemas-microsoft-com:vml" xmlns:wp14="http://schemas.microsoft.com/office/word/2010/wordprocessingDrawing" xmlns:wp="http://schemas.openxmlformats.org/drawingml/2006/wordprocessingDrawing" xmlns:w10="urn:schemas-microsoft-com:office:word" xmlns:w="http://schemas.openxmlformats.org/wordprocessingml/2006/main" xmlns:w14="http://schemas.microsoft.com/office/word/2010/wordml" xmlns:w15="http://schemas.microsoft.com/office/word/2012/wordml" xmlns:w16cex="http://schemas.microsoft.com/office/word/2018/wordml/cex" xmlns:w16cid="http://schemas.microsoft.com/office/word/2016/wordml/cid" xmlns:w16="http://schemas.microsoft.com/office/word/2018/wordml" xmlns:w16sdtdh="http://schemas.microsoft.com/office/word/2020/wordml/sdtdatahash" xmlns:w16se="http://schemas.microsoft.com/office/word/2015/wordml/symex" xmlns:wpg="http://schemas.microsoft.com/office/word/2010/wordprocessingGroup" xmlns:wpi="http://schemas.microsoft.com/office/word/2010/wordprocessingInk" xmlns:wne="http://schemas.microsoft.com/office/word/2006/wordml" xmlns:wps="http://schemas.microsoft.com/office/word/2010/wordprocessingShape" mc:Ignorable="w14 w15 w16se w16cid w16 w16cex w16sdtdh wp14">
+  <w:comment w:id="0" w:author="Brady Goenner" w:date="2021-12-01T07:46:00Z" w:initials="BG">
+    <w:p>
+      <w:pPr>
+        <w:pStyle w:val="CommentText"/>
+      </w:pPr>
+      <w:r>
+        <w:rPr>
+          <w:rStyle w:val="CommentReference"/>
+        </w:rPr>
+        <w:annotationRef/>
+      </w:r>
+      <w:r>
+        <w:t>This can be combined with the Verilog sections as a section on its own can be redundant.</w:t>
       </w:r>
     </w:p>
   </w:comment>
 </w:comments>
 </file>
 
+<file path=word/commentsExtended.xml><?xml version="1.0" encoding="utf-8"?>
+<w15:commentsEx xmlns:wpc="http://schemas.microsoft.com/office/word/2010/wordprocessingCanvas" xmlns:cx="http://schemas.microsoft.com/office/drawing/2014/chartex" xmlns:cx1="http://schemas.microsoft.com/office/drawing/2015/9/8/chartex" xmlns:cx2="http://schemas.microsoft.com/office/drawing/2015/10/21/chartex" xmlns:cx3="http://schemas.microsoft.com/office/drawing/2016/5/9/chartex" xmlns:cx4="http://schemas.microsoft.com/office/drawing/2016/5/10/chartex" xmlns:cx5="http://schemas.microsoft.com/office/drawing/2016/5/11/chartex" xmlns:cx6="http://schemas.microsoft.com/office/drawing/2016/5/12/chartex" xmlns:cx7="http://schemas.microsoft.com/office/drawing/2016/5/13/chartex" xmlns:cx8="http://schemas.microsoft.com/office/drawing/2016/5/14/chartex" xmlns:mc="http://schemas.openxmlformats.org/markup-compatibility/2006" xmlns:aink="http://schemas.microsoft.com/office/drawing/2016/ink" xmlns:am3d="http://schemas.microsoft.com/office/drawing/2017/model3d" xmlns:o="urn:schemas-microsoft-com:office:office" xmlns:r="http://schemas.openxmlformats.org/officeDocument/2006/relationships" xmlns:m="http://schemas.openxmlformats.org/officeDocument/2006/math" xmlns:v="urn:schemas-microsoft-com:vml" xmlns:wp14="http://schemas.microsoft.com/office/word/2010/wordprocessingDrawing" xmlns:wp="http://schemas.openxmlformats.org/drawingml/2006/wordprocessingDrawing" xmlns:w10="urn:schemas-microsoft-com:office:word" xmlns:w="http://schemas.openxmlformats.org/wordprocessingml/2006/main" xmlns:w14="http://schemas.microsoft.com/office/word/2010/wordml" xmlns:w15="http://schemas.microsoft.com/office/word/2012/wordml" xmlns:w16cex="http://schemas.microsoft.com/office/word/2018/wordml/cex" xmlns:w16cid="http://schemas.microsoft.com/office/word/2016/wordml/cid" xmlns:w16="http://schemas.microsoft.com/office/word/2018/wordml" xmlns:w16sdtdh="http://schemas.microsoft.com/office/word/2020/wordml/sdtdatahash" xmlns:w16se="http://schemas.microsoft.com/office/word/2015/wordml/symex" xmlns:wpg="http://schemas.microsoft.com/office/word/2010/wordprocessingGroup" xmlns:wpi="http://schemas.microsoft.com/office/word/2010/wordprocessingInk" xmlns:wne="http://schemas.microsoft.com/office/word/2006/wordml" xmlns:wps="http://schemas.microsoft.com/office/word/2010/wordprocessingShape" mc:Ignorable="w14 w15 w16se w16cid w16 w16cex w16sdtdh wp14">
+  <w15:commentEx w15:paraId="0A4BCB57" w15:done="0"/>
+</w15:commentsEx>
+</file>
+
+<file path=word/commentsExtensible.xml><?xml version="1.0" encoding="utf-8"?>
+<w16cex:commentsExtensible xmlns:wpc="http://schemas.microsoft.com/office/word/2010/wordprocessingCanvas" xmlns:cx="http://schemas.microsoft.com/office/drawing/2014/chartex" xmlns:cx1="http://schemas.microsoft.com/office/drawing/2015/9/8/chartex" xmlns:cx2="http://schemas.microsoft.com/office/drawing/2015/10/21/chartex" xmlns:cx3="http://schemas.microsoft.com/office/drawing/2016/5/9/chartex" xmlns:cx4="http://schemas.microsoft.com/office/drawing/2016/5/10/chartex" xmlns:cx5="http://schemas.microsoft.com/office/drawing/2016/5/11/chartex" xmlns:cx6="http://schemas.microsoft.com/office/drawing/2016/5/12/chartex" xmlns:cx7="http://schemas.microsoft.com/office/drawing/2016/5/13/chartex" xmlns:cx8="http://schemas.microsoft.com/office/drawing/2016/5/14/chartex" xmlns:mc="http://schemas.openxmlformats.org/markup-compatibility/2006" xmlns:aink="http://schemas.microsoft.com/office/drawing/2016/ink" xmlns:am3d="http://schemas.microsoft.com/office/drawing/2017/model3d" xmlns:o="urn:schemas-microsoft-com:office:office" xmlns:r="http://schemas.openxmlformats.org/officeDocument/2006/relationships" xmlns:m="http://schemas.openxmlformats.org/officeDocument/2006/math" xmlns:v="urn:schemas-microsoft-com:vml" xmlns:wp14="http://schemas.microsoft.com/office/word/2010/wordprocessingDrawing" xmlns:wp="http://schemas.openxmlformats.org/drawingml/2006/wordprocessingDrawing" xmlns:w10="urn:schemas-microsoft-com:office:word" xmlns:w="http://schemas.openxmlformats.org/wordprocessingml/2006/main" xmlns:w14="http://schemas.microsoft.com/office/word/2010/wordml" xmlns:w15="http://schemas.microsoft.com/office/word/2012/wordml" xmlns:w16cex="http://schemas.microsoft.com/office/word/2018/wordml/cex" xmlns:w16cid="http://schemas.microsoft.com/office/word/2016/wordml/cid" xmlns:w16="http://schemas.microsoft.com/office/word/2018/wordml" xmlns:w16sdtdh="http://schemas.microsoft.com/office/word/2020/wordml/sdtdatahash" xmlns:w16se="http://schemas.microsoft.com/office/word/2015/wordml/symex" xmlns:wpg="http://schemas.microsoft.com/office/word/2010/wordprocessingGroup" xmlns:wpi="http://schemas.microsoft.com/office/word/2010/wordprocessingInk" xmlns:wne="http://schemas.microsoft.com/office/word/2006/wordml" xmlns:wps="http://schemas.microsoft.com/office/word/2010/wordprocessingShape" mc:Ignorable="w14 w15 w16se w16cid w16 w16cex w16sdtdh wp14">
+  <w16cex:commentExtensible w16cex:durableId="2551A6C8" w16cex:dateUtc="2021-12-01T14:46:00Z"/>
+</w16cex:commentsExtensible>
+</file>
+
+<file path=word/commentsIds.xml><?xml version="1.0" encoding="utf-8"?>
+<w16cid:commentsIds xmlns:wpc="http://schemas.microsoft.com/office/word/2010/wordprocessingCanvas" xmlns:cx="http://schemas.microsoft.com/office/drawing/2014/chartex" xmlns:cx1="http://schemas.microsoft.com/office/drawing/2015/9/8/chartex" xmlns:cx2="http://schemas.microsoft.com/office/drawing/2015/10/21/chartex" xmlns:cx3="http://schemas.microsoft.com/office/drawing/2016/5/9/chartex" xmlns:cx4="http://schemas.microsoft.com/office/drawing/2016/5/10/chartex" xmlns:cx5="http://schemas.microsoft.com/office/drawing/2016/5/11/chartex" xmlns:cx6="http://schemas.microsoft.com/office/drawing/2016/5/12/chartex" xmlns:cx7="http://schemas.microsoft.com/office/drawing/2016/5/13/chartex" xmlns:cx8="http://schemas.microsoft.com/office/drawing/2016/5/14/chartex" xmlns:mc="http://schemas.openxmlformats.org/markup-compatibility/2006" xmlns:aink="http://schemas.microsoft.com/office/drawing/2016/ink" xmlns:am3d="http://schemas.microsoft.com/office/drawing/2017/model3d" xmlns:o="urn:schemas-microsoft-com:office:office" xmlns:r="http://schemas.openxmlformats.org/officeDocument/2006/relationships" xmlns:m="http://schemas.openxmlformats.org/officeDocument/2006/math" xmlns:v="urn:schemas-microsoft-com:vml" xmlns:wp14="http://schemas.microsoft.com/office/word/2010/wordprocessingDrawing" xmlns:wp="http://schemas.openxmlformats.org/drawingml/2006/wordprocessingDrawing" xmlns:w10="urn:schemas-microsoft-com:office:word" xmlns:w="http://schemas.openxmlformats.org/wordprocessingml/2006/main" xmlns:w14="http://schemas.microsoft.com/office/word/2010/wordml" xmlns:w15="http://schemas.microsoft.com/office/word/2012/wordml" xmlns:w16cex="http://schemas.microsoft.com/office/word/2018/wordml/cex" xmlns:w16cid="http://schemas.microsoft.com/office/word/2016/wordml/cid" xmlns:w16="http://schemas.microsoft.com/office/word/2018/wordml" xmlns:w16sdtdh="http://schemas.microsoft.com/office/word/2020/wordml/sdtdatahash" xmlns:w16se="http://schemas.microsoft.com/office/word/2015/wordml/symex" xmlns:wpg="http://schemas.microsoft.com/office/word/2010/wordprocessingGroup" xmlns:wpi="http://schemas.microsoft.com/office/word/2010/wordprocessingInk" xmlns:wne="http://schemas.microsoft.com/office/word/2006/wordml" xmlns:wps="http://schemas.microsoft.com/office/word/2010/wordprocessingShape" mc:Ignorable="w14 w15 w16se w16cid w16 w16cex w16sdtdh wp14">
+  <w16cid:commentId w16cid:paraId="0A4BCB57" w16cid:durableId="2551A6C8"/>
+</w16cid:commentsIds>
+</file>
+
+<file path=word/people.xml><?xml version="1.0" encoding="utf-8"?>
+<w15:people xmlns:wpc="http://schemas.microsoft.com/office/word/2010/wordprocessingCanvas" xmlns:cx="http://schemas.microsoft.com/office/drawing/2014/chartex" xmlns:cx1="http://schemas.microsoft.com/office/drawing/2015/9/8/chartex" xmlns:cx2="http://schemas.microsoft.com/office/drawing/2015/10/21/chartex" xmlns:cx3="http://schemas.microsoft.com/office/drawing/2016/5/9/chartex" xmlns:cx4="http://schemas.microsoft.com/office/drawing/2016/5/10/chartex" xmlns:cx5="http://schemas.microsoft.com/office/drawing/2016/5/11/chartex" xmlns:cx6="http://schemas.microsoft.com/office/drawing/2016/5/12/chartex" xmlns:cx7="http://schemas.microsoft.com/office/drawing/2016/5/13/chartex" xmlns:cx8="http://schemas.microsoft.com/office/drawing/2016/5/14/chartex" xmlns:mc="http://schemas.openxmlformats.org/markup-compatibility/2006" xmlns:aink="http://schemas.microsoft.com/office/drawing/2016/ink" xmlns:am3d="http://schemas.microsoft.com/office/drawing/2017/model3d" xmlns:o="urn:schemas-microsoft-com:office:office" xmlns:r="http://schemas.openxmlformats.org/officeDocument/2006/relationships" xmlns:m="http://schemas.openxmlformats.org/officeDocument/2006/math" xmlns:v="urn:schemas-microsoft-com:vml" xmlns:wp14="http://schemas.microsoft.com/office/word/2010/wordprocessingDrawing" xmlns:wp="http://schemas.openxmlformats.org/drawingml/2006/wordprocessingDrawing" xmlns:w10="urn:schemas-microsoft-com:office:word" xmlns:w="http://schemas.openxmlformats.org/wordprocessingml/2006/main" xmlns:w14="http://schemas.microsoft.com/office/word/2010/wordml" xmlns:w15="http://schemas.microsoft.com/office/word/2012/wordml" xmlns:w16cex="http://schemas.microsoft.com/office/word/2018/wordml/cex" xmlns:w16cid="http://schemas.microsoft.com/office/word/2016/wordml/cid" xmlns:w16="http://schemas.microsoft.com/office/word/2018/wordml" xmlns:w16sdtdh="http://schemas.microsoft.com/office/word/2020/wordml/sdtdatahash" xmlns:w16se="http://schemas.microsoft.com/office/word/2015/wordml/symex" xmlns:wpg="http://schemas.microsoft.com/office/word/2010/wordprocessingGroup" xmlns:wpi="http://schemas.microsoft.com/office/word/2010/wordprocessingInk" xmlns:wne="http://schemas.microsoft.com/office/word/2006/wordml" xmlns:wps="http://schemas.microsoft.com/office/word/2010/wordprocessingShape" mc:Ignorable="w14 w15 w16se w16cid w16 w16cex w16sdtdh wp14">
+  <w15:person w15:author="Brady Goenner">
+    <w15:presenceInfo w15:providerId="Windows Live" w15:userId="f56d7d82e23eff73"/>
+  </w15:person>
+</w15:people>
+</file>
+
 <file path=word/styles.xml><?xml version="1.0" encoding="utf-8"?>
-<w:styles xmlns:w="http://schemas.openxmlformats.org/wordprocessingml/2006/main" xmlns:w14="http://schemas.microsoft.com/office/word/2010/wordml" xmlns:mc="http://schemas.openxmlformats.org/markup-compatibility/2006" mc:Ignorable="w14">
+<w:styles xmlns:mc="http://schemas.openxmlformats.org/markup-compatibility/2006" xmlns:r="http://schemas.openxmlformats.org/officeDocument/2006/relationships" xmlns:w="http://schemas.openxmlformats.org/wordprocessingml/2006/main" xmlns:w14="http://schemas.microsoft.com/office/word/2010/wordml" xmlns:w15="http://schemas.microsoft.com/office/word/2012/wordml" xmlns:w16cex="http://schemas.microsoft.com/office/word/2018/wordml/cex" xmlns:w16cid="http://schemas.microsoft.com/office/word/2016/wordml/cid" xmlns:w16="http://schemas.microsoft.com/office/word/2018/wordml" xmlns:w16sdtdh="http://schemas.microsoft.com/office/word/2020/wordml/sdtdatahash" xmlns:w16se="http://schemas.microsoft.com/office/word/2015/wordml/symex" mc:Ignorable="w14 w15 w16se w16cid w16 w16cex w16sdtdh">
   <w:docDefaults>
     <w:rPrDefault>
       <w:rPr>
-        <w:rFonts w:ascii="Calibri" w:hAnsi="Calibri" w:eastAsia="Calibri" w:cs="" w:asciiTheme="minorHAnsi" w:cstheme="minorBidi" w:eastAsiaTheme="minorHAnsi" w:hAnsiTheme="minorHAnsi"/>
+        <w:rFonts w:asciiTheme="minorHAnsi" w:eastAsiaTheme="minorHAnsi" w:hAnsiTheme="minorHAnsi" w:cstheme="minorBidi"/>
         <w:sz w:val="22"/>
         <w:szCs w:val="22"/>
         <w:lang w:val="en-US" w:eastAsia="en-US" w:bidi="ar-SA"/>
@@ -632,21 +592,21 @@
     </w:rPrDefault>
     <w:pPrDefault>
       <w:pPr>
-        <w:suppressAutoHyphens w:val="true"/>
+        <w:suppressAutoHyphens/>
       </w:pPr>
     </w:pPrDefault>
   </w:docDefaults>
   <w:latentStyles w:defLockedState="0" w:defUIPriority="99" w:defSemiHidden="0" w:defUnhideWhenUsed="0" w:defQFormat="0" w:count="376">
     <w:lsdException w:name="Normal" w:uiPriority="0" w:qFormat="1"/>
     <w:lsdException w:name="heading 1" w:uiPriority="9" w:qFormat="1"/>
-    <w:lsdException w:name="heading 2" w:uiPriority="9" w:semiHidden="1" w:unhideWhenUsed="1" w:qFormat="1"/>
-    <w:lsdException w:name="heading 3" w:uiPriority="9" w:semiHidden="1" w:unhideWhenUsed="1" w:qFormat="1"/>
-    <w:lsdException w:name="heading 4" w:uiPriority="9" w:semiHidden="1" w:unhideWhenUsed="1" w:qFormat="1"/>
-    <w:lsdException w:name="heading 5" w:uiPriority="9" w:semiHidden="1" w:unhideWhenUsed="1" w:qFormat="1"/>
-    <w:lsdException w:name="heading 6" w:uiPriority="9" w:semiHidden="1" w:unhideWhenUsed="1" w:qFormat="1"/>
-    <w:lsdException w:name="heading 7" w:uiPriority="9" w:semiHidden="1" w:unhideWhenUsed="1" w:qFormat="1"/>
-    <w:lsdException w:name="heading 8" w:uiPriority="9" w:semiHidden="1" w:unhideWhenUsed="1" w:qFormat="1"/>
-    <w:lsdException w:name="heading 9" w:uiPriority="9" w:semiHidden="1" w:unhideWhenUsed="1" w:qFormat="1"/>
+    <w:lsdException w:name="heading 2" w:semiHidden="1" w:uiPriority="9" w:unhideWhenUsed="1" w:qFormat="1"/>
+    <w:lsdException w:name="heading 3" w:semiHidden="1" w:uiPriority="9" w:unhideWhenUsed="1" w:qFormat="1"/>
+    <w:lsdException w:name="heading 4" w:semiHidden="1" w:uiPriority="9" w:unhideWhenUsed="1" w:qFormat="1"/>
+    <w:lsdException w:name="heading 5" w:semiHidden="1" w:uiPriority="9" w:unhideWhenUsed="1" w:qFormat="1"/>
+    <w:lsdException w:name="heading 6" w:semiHidden="1" w:uiPriority="9" w:unhideWhenUsed="1" w:qFormat="1"/>
+    <w:lsdException w:name="heading 7" w:semiHidden="1" w:uiPriority="9" w:unhideWhenUsed="1" w:qFormat="1"/>
+    <w:lsdException w:name="heading 8" w:semiHidden="1" w:uiPriority="9" w:unhideWhenUsed="1" w:qFormat="1"/>
+    <w:lsdException w:name="heading 9" w:semiHidden="1" w:uiPriority="9" w:unhideWhenUsed="1" w:qFormat="1"/>
     <w:lsdException w:name="index 1" w:semiHidden="1" w:unhideWhenUsed="1"/>
     <w:lsdException w:name="index 2" w:semiHidden="1" w:unhideWhenUsed="1"/>
     <w:lsdException w:name="index 3" w:semiHidden="1" w:unhideWhenUsed="1"/>
@@ -656,22 +616,22 @@
     <w:lsdException w:name="index 7" w:semiHidden="1" w:unhideWhenUsed="1"/>
     <w:lsdException w:name="index 8" w:semiHidden="1" w:unhideWhenUsed="1"/>
     <w:lsdException w:name="index 9" w:semiHidden="1" w:unhideWhenUsed="1"/>
-    <w:lsdException w:name="toc 1" w:uiPriority="39" w:semiHidden="1" w:unhideWhenUsed="1"/>
-    <w:lsdException w:name="toc 2" w:uiPriority="39" w:semiHidden="1" w:unhideWhenUsed="1"/>
-    <w:lsdException w:name="toc 3" w:uiPriority="39" w:semiHidden="1" w:unhideWhenUsed="1"/>
-    <w:lsdException w:name="toc 4" w:uiPriority="39" w:semiHidden="1" w:unhideWhenUsed="1"/>
-    <w:lsdException w:name="toc 5" w:uiPriority="39" w:semiHidden="1" w:unhideWhenUsed="1"/>
-    <w:lsdException w:name="toc 6" w:uiPriority="39" w:semiHidden="1" w:unhideWhenUsed="1"/>
-    <w:lsdException w:name="toc 7" w:uiPriority="39" w:semiHidden="1" w:unhideWhenUsed="1"/>
-    <w:lsdException w:name="toc 8" w:uiPriority="39" w:semiHidden="1" w:unhideWhenUsed="1"/>
-    <w:lsdException w:name="toc 9" w:uiPriority="39" w:semiHidden="1" w:unhideWhenUsed="1"/>
+    <w:lsdException w:name="toc 1" w:semiHidden="1" w:uiPriority="39" w:unhideWhenUsed="1"/>
+    <w:lsdException w:name="toc 2" w:semiHidden="1" w:uiPriority="39" w:unhideWhenUsed="1"/>
+    <w:lsdException w:name="toc 3" w:semiHidden="1" w:uiPriority="39" w:unhideWhenUsed="1"/>
+    <w:lsdException w:name="toc 4" w:semiHidden="1" w:uiPriority="39" w:unhideWhenUsed="1"/>
+    <w:lsdException w:name="toc 5" w:semiHidden="1" w:uiPriority="39" w:unhideWhenUsed="1"/>
+    <w:lsdException w:name="toc 6" w:semiHidden="1" w:uiPriority="39" w:unhideWhenUsed="1"/>
+    <w:lsdException w:name="toc 7" w:semiHidden="1" w:uiPriority="39" w:unhideWhenUsed="1"/>
+    <w:lsdException w:name="toc 8" w:semiHidden="1" w:uiPriority="39" w:unhideWhenUsed="1"/>
+    <w:lsdException w:name="toc 9" w:semiHidden="1" w:uiPriority="39" w:unhideWhenUsed="1"/>
     <w:lsdException w:name="Normal Indent" w:semiHidden="1" w:unhideWhenUsed="1"/>
     <w:lsdException w:name="footnote text" w:semiHidden="1" w:unhideWhenUsed="1"/>
     <w:lsdException w:name="annotation text" w:semiHidden="1" w:unhideWhenUsed="1"/>
     <w:lsdException w:name="header" w:semiHidden="1" w:unhideWhenUsed="1"/>
     <w:lsdException w:name="footer" w:semiHidden="1" w:unhideWhenUsed="1"/>
     <w:lsdException w:name="index heading" w:semiHidden="1" w:unhideWhenUsed="1"/>
-    <w:lsdException w:name="caption" w:uiPriority="35" w:semiHidden="1" w:unhideWhenUsed="1" w:qFormat="1"/>
+    <w:lsdException w:name="caption" w:semiHidden="1" w:uiPriority="35" w:unhideWhenUsed="1" w:qFormat="1"/>
     <w:lsdException w:name="table of figures" w:semiHidden="1" w:unhideWhenUsed="1"/>
     <w:lsdException w:name="envelope address" w:semiHidden="1" w:unhideWhenUsed="1"/>
     <w:lsdException w:name="envelope return" w:semiHidden="1" w:unhideWhenUsed="1"/>
@@ -702,7 +662,7 @@
     <w:lsdException w:name="Title" w:uiPriority="10" w:qFormat="1"/>
     <w:lsdException w:name="Closing" w:semiHidden="1" w:unhideWhenUsed="1"/>
     <w:lsdException w:name="Signature" w:semiHidden="1" w:unhideWhenUsed="1"/>
-    <w:lsdException w:name="Default Paragraph Font" w:uiPriority="1" w:semiHidden="1" w:unhideWhenUsed="1"/>
+    <w:lsdException w:name="Default Paragraph Font" w:semiHidden="1" w:uiPriority="1" w:unhideWhenUsed="1"/>
     <w:lsdException w:name="Body Text" w:semiHidden="1" w:unhideWhenUsed="1"/>
     <w:lsdException w:name="Body Text Indent" w:semiHidden="1" w:unhideWhenUsed="1"/>
     <w:lsdException w:name="List Continue" w:semiHidden="1" w:unhideWhenUsed="1"/>
@@ -902,8 +862,8 @@
     <w:lsdException w:name="Subtle Reference" w:uiPriority="31" w:qFormat="1"/>
     <w:lsdException w:name="Intense Reference" w:uiPriority="32" w:qFormat="1"/>
     <w:lsdException w:name="Book Title" w:uiPriority="33" w:qFormat="1"/>
-    <w:lsdException w:name="Bibliography" w:uiPriority="37" w:semiHidden="1" w:unhideWhenUsed="1"/>
-    <w:lsdException w:name="TOC Heading" w:uiPriority="39" w:semiHidden="1" w:unhideWhenUsed="1" w:qFormat="1"/>
+    <w:lsdException w:name="Bibliography" w:semiHidden="1" w:uiPriority="37" w:unhideWhenUsed="1"/>
+    <w:lsdException w:name="TOC Heading" w:semiHidden="1" w:uiPriority="39" w:unhideWhenUsed="1" w:qFormat="1"/>
     <w:lsdException w:name="Plain Table 1" w:uiPriority="41"/>
     <w:lsdException w:name="Plain Table 2" w:uiPriority="42"/>
     <w:lsdException w:name="Plain Table 3" w:uiPriority="43"/>
@@ -1014,66 +974,74 @@
     <w:lsdException w:name="Unresolved Mention" w:semiHidden="1" w:unhideWhenUsed="1"/>
     <w:lsdException w:name="Smart Link" w:semiHidden="1" w:unhideWhenUsed="1"/>
   </w:latentStyles>
-  <w:style w:type="paragraph" w:styleId="Normal" w:default="1">
+  <w:style w:type="paragraph" w:default="1" w:styleId="Normal">
     <w:name w:val="Normal"/>
     <w:qFormat/>
     <w:pPr>
-      <w:widowControl/>
-      <w:bidi w:val="0"/>
-      <w:spacing w:lineRule="auto" w:line="259" w:before="0" w:after="160"/>
-      <w:jc w:val="left"/>
+      <w:spacing w:after="160" w:line="259" w:lineRule="auto"/>
     </w:pPr>
-    <w:rPr>
-      <w:rFonts w:ascii="Calibri" w:hAnsi="Calibri" w:eastAsia="Calibri" w:cs="" w:asciiTheme="minorHAnsi" w:cstheme="minorBidi" w:eastAsiaTheme="minorHAnsi" w:hAnsiTheme="minorHAnsi"/>
-      <w:color w:val="auto"/>
-      <w:kern w:val="0"/>
-      <w:sz w:val="22"/>
-      <w:szCs w:val="22"/>
-      <w:lang w:val="en-US" w:eastAsia="en-US" w:bidi="ar-SA"/>
-    </w:rPr>
   </w:style>
-  <w:style w:type="character" w:styleId="DefaultParagraphFont" w:default="1">
+  <w:style w:type="character" w:default="1" w:styleId="DefaultParagraphFont">
     <w:name w:val="Default Paragraph Font"/>
     <w:uiPriority w:val="1"/>
     <w:semiHidden/>
     <w:unhideWhenUsed/>
-    <w:qFormat/>
-    <w:rPr/>
   </w:style>
-  <w:style w:type="character" w:styleId="Annotationreference">
+  <w:style w:type="table" w:default="1" w:styleId="TableNormal">
+    <w:name w:val="Normal Table"/>
+    <w:uiPriority w:val="99"/>
+    <w:semiHidden/>
+    <w:unhideWhenUsed/>
+    <w:tblPr>
+      <w:tblInd w:w="0" w:type="dxa"/>
+      <w:tblCellMar>
+        <w:top w:w="0" w:type="dxa"/>
+        <w:left w:w="108" w:type="dxa"/>
+        <w:bottom w:w="0" w:type="dxa"/>
+        <w:right w:w="108" w:type="dxa"/>
+      </w:tblCellMar>
+    </w:tblPr>
+  </w:style>
+  <w:style w:type="numbering" w:default="1" w:styleId="NoList">
+    <w:name w:val="No List"/>
+    <w:uiPriority w:val="99"/>
+    <w:semiHidden/>
+    <w:unhideWhenUsed/>
+  </w:style>
+  <w:style w:type="character" w:styleId="CommentReference">
     <w:name w:val="annotation reference"/>
     <w:basedOn w:val="DefaultParagraphFont"/>
     <w:uiPriority w:val="99"/>
     <w:semiHidden/>
     <w:unhideWhenUsed/>
     <w:qFormat/>
-    <w:rsid w:val="007f590f"/>
+    <w:rsid w:val="007F590F"/>
     <w:rPr>
       <w:sz w:val="16"/>
       <w:szCs w:val="16"/>
     </w:rPr>
   </w:style>
-  <w:style w:type="character" w:styleId="CommentTextChar" w:customStyle="1">
+  <w:style w:type="character" w:customStyle="1" w:styleId="CommentTextChar">
     <w:name w:val="Comment Text Char"/>
     <w:basedOn w:val="DefaultParagraphFont"/>
     <w:link w:val="CommentText"/>
     <w:uiPriority w:val="99"/>
     <w:semiHidden/>
     <w:qFormat/>
-    <w:rsid w:val="007f590f"/>
+    <w:rsid w:val="007F590F"/>
     <w:rPr>
       <w:sz w:val="20"/>
       <w:szCs w:val="20"/>
     </w:rPr>
   </w:style>
-  <w:style w:type="character" w:styleId="CommentSubjectChar" w:customStyle="1">
+  <w:style w:type="character" w:customStyle="1" w:styleId="CommentSubjectChar">
     <w:name w:val="Comment Subject Char"/>
     <w:basedOn w:val="CommentTextChar"/>
     <w:link w:val="CommentSubject"/>
     <w:uiPriority w:val="99"/>
     <w:semiHidden/>
     <w:qFormat/>
-    <w:rsid w:val="007f590f"/>
+    <w:rsid w:val="007F590F"/>
     <w:rPr>
       <w:b/>
       <w:bCs/>
@@ -1081,54 +1049,55 @@
       <w:szCs w:val="20"/>
     </w:rPr>
   </w:style>
-  <w:style w:type="paragraph" w:styleId="Heading">
+  <w:style w:type="paragraph" w:customStyle="1" w:styleId="Heading">
     <w:name w:val="Heading"/>
     <w:basedOn w:val="Normal"/>
-    <w:next w:val="TextBody"/>
+    <w:next w:val="BodyText"/>
     <w:qFormat/>
     <w:pPr>
-      <w:keepNext w:val="true"/>
+      <w:keepNext/>
       <w:spacing w:before="240" w:after="120"/>
     </w:pPr>
     <w:rPr>
-      <w:rFonts w:ascii="Liberation Sans" w:hAnsi="Liberation Sans" w:eastAsia="Noto Sans CJK SC" w:cs="Noto Sans Devanagari"/>
+      <w:rFonts w:ascii="Liberation Sans" w:eastAsia="Noto Sans CJK SC" w:hAnsi="Liberation Sans" w:cs="Noto Sans Devanagari"/>
       <w:sz w:val="28"/>
       <w:szCs w:val="28"/>
     </w:rPr>
   </w:style>
-  <w:style w:type="paragraph" w:styleId="TextBody">
+  <w:style w:type="paragraph" w:styleId="BodyText">
     <w:name w:val="Body Text"/>
     <w:basedOn w:val="Normal"/>
     <w:pPr>
-      <w:spacing w:lineRule="auto" w:line="276" w:before="0" w:after="140"/>
+      <w:spacing w:after="140" w:line="276" w:lineRule="auto"/>
     </w:pPr>
-    <w:rPr/>
   </w:style>
   <w:style w:type="paragraph" w:styleId="List">
     <w:name w:val="List"/>
-    <w:basedOn w:val="TextBody"/>
-    <w:pPr/>
+    <w:basedOn w:val="BodyText"/>
     <w:rPr>
       <w:rFonts w:cs="Noto Sans Devanagari"/>
     </w:rPr>
   </w:style>
   <w:style w:type="paragraph" w:styleId="Caption">
-    <w:name w:val="Caption"/>
+    <w:name w:val="caption"/>
     <w:basedOn w:val="Normal"/>
+    <w:next w:val="Normal"/>
+    <w:uiPriority w:val="35"/>
+    <w:unhideWhenUsed/>
     <w:qFormat/>
+    <w:rsid w:val="00B91801"/>
     <w:pPr>
-      <w:suppressLineNumbers/>
-      <w:spacing w:before="120" w:after="120"/>
+      <w:spacing w:after="200" w:line="240" w:lineRule="auto"/>
     </w:pPr>
     <w:rPr>
-      <w:rFonts w:cs="Noto Sans Devanagari"/>
       <w:i/>
       <w:iCs/>
-      <w:sz w:val="24"/>
-      <w:szCs w:val="24"/>
+      <w:color w:val="44546A" w:themeColor="text2"/>
+      <w:sz w:val="18"/>
+      <w:szCs w:val="18"/>
     </w:rPr>
   </w:style>
-  <w:style w:type="paragraph" w:styleId="Index">
+  <w:style w:type="paragraph" w:customStyle="1" w:styleId="Index">
     <w:name w:val="Index"/>
     <w:basedOn w:val="Normal"/>
     <w:qFormat/>
@@ -1144,34 +1113,13 @@
     <w:basedOn w:val="Normal"/>
     <w:uiPriority w:val="34"/>
     <w:qFormat/>
-    <w:rsid w:val="00597cc3"/>
+    <w:rsid w:val="00597CC3"/>
     <w:pPr>
-      <w:spacing w:before="0" w:after="160"/>
-      <w:ind w:left="720" w:hanging="0"/>
+      <w:ind w:left="720"/>
       <w:contextualSpacing/>
     </w:pPr>
-    <w:rPr/>
   </w:style>
-  <w:style w:type="paragraph" w:styleId="Caption1">
-    <w:name w:val="caption"/>
-    <w:basedOn w:val="Normal"/>
-    <w:next w:val="Normal"/>
-    <w:uiPriority w:val="35"/>
-    <w:unhideWhenUsed/>
-    <w:qFormat/>
-    <w:rsid w:val="00b91801"/>
-    <w:pPr>
-      <w:spacing w:lineRule="auto" w:line="240" w:before="0" w:after="200"/>
-    </w:pPr>
-    <w:rPr>
-      <w:i/>
-      <w:iCs/>
-      <w:color w:val="44546A" w:themeColor="text2"/>
-      <w:sz w:val="18"/>
-      <w:szCs w:val="18"/>
-    </w:rPr>
-  </w:style>
-  <w:style w:type="paragraph" w:styleId="Annotationtext">
+  <w:style w:type="paragraph" w:styleId="CommentText">
     <w:name w:val="annotation text"/>
     <w:basedOn w:val="Normal"/>
     <w:link w:val="CommentTextChar"/>
@@ -1179,52 +1127,29 @@
     <w:semiHidden/>
     <w:unhideWhenUsed/>
     <w:qFormat/>
-    <w:rsid w:val="007f590f"/>
+    <w:rsid w:val="007F590F"/>
     <w:pPr>
-      <w:spacing w:lineRule="auto" w:line="240"/>
+      <w:spacing w:line="240" w:lineRule="auto"/>
     </w:pPr>
     <w:rPr>
       <w:sz w:val="20"/>
       <w:szCs w:val="20"/>
     </w:rPr>
   </w:style>
-  <w:style w:type="paragraph" w:styleId="Annotationsubject">
+  <w:style w:type="paragraph" w:styleId="CommentSubject">
     <w:name w:val="annotation subject"/>
-    <w:basedOn w:val="Annotationtext"/>
-    <w:next w:val="Annotationtext"/>
+    <w:basedOn w:val="CommentText"/>
+    <w:next w:val="CommentText"/>
     <w:link w:val="CommentSubjectChar"/>
     <w:uiPriority w:val="99"/>
     <w:semiHidden/>
     <w:unhideWhenUsed/>
     <w:qFormat/>
-    <w:rsid w:val="007f590f"/>
-    <w:pPr/>
+    <w:rsid w:val="007F590F"/>
     <w:rPr>
       <w:b/>
       <w:bCs/>
     </w:rPr>
-  </w:style>
-  <w:style w:type="numbering" w:styleId="NoList" w:default="1">
-    <w:name w:val="No List"/>
-    <w:uiPriority w:val="99"/>
-    <w:semiHidden/>
-    <w:unhideWhenUsed/>
-    <w:qFormat/>
-  </w:style>
-  <w:style w:type="table" w:default="1" w:styleId="TableNormal">
-    <w:name w:val="Normal Table"/>
-    <w:uiPriority w:val="99"/>
-    <w:semiHidden/>
-    <w:unhideWhenUsed/>
-    <w:tblPr>
-      <w:tblInd w:w="0" w:type="dxa"/>
-      <w:tblCellMar>
-        <w:top w:w="0" w:type="dxa"/>
-        <w:left w:w="108" w:type="dxa"/>
-        <w:bottom w:w="0" w:type="dxa"/>
-        <w:right w:w="108" w:type="dxa"/>
-      </w:tblCellMar>
-    </w:tblPr>
   </w:style>
 </w:styles>
 </file>

</xml_diff>